<commit_message>
[update] some issues on CMS
</commit_message>
<xml_diff>
--- a/restAPI/Movies Project RestAPI document.docx
+++ b/restAPI/Movies Project RestAPI document.docx
@@ -6,7 +6,6 @@
       <w:pPr>
         <w:jc w:val="center"/>
         <w:rPr>
-          <w:rFonts w:hint="eastAsia"/>
           <w:b/>
           <w:sz w:val="32"/>
           <w:szCs w:val="32"/>
@@ -19,35 +18,10 @@
           <w:sz w:val="32"/>
           <w:szCs w:val="32"/>
         </w:rPr>
-        <w:t xml:space="preserve">Movies Project </w:t>
-      </w:r>
-      <w:proofErr w:type="spellStart"/>
-      <w:r>
-        <w:rPr>
-          <w:rFonts w:hint="eastAsia"/>
-          <w:b/>
-          <w:sz w:val="32"/>
-          <w:szCs w:val="32"/>
-        </w:rPr>
-        <w:t>RestAPI</w:t>
-      </w:r>
-      <w:proofErr w:type="spellEnd"/>
-      <w:r>
-        <w:rPr>
-          <w:rFonts w:hint="eastAsia"/>
-          <w:b/>
-          <w:sz w:val="32"/>
-          <w:szCs w:val="32"/>
-        </w:rPr>
-        <w:t xml:space="preserve"> document</w:t>
-      </w:r>
-    </w:p>
-    <w:p>
-      <w:pPr>
-        <w:rPr>
-          <w:rFonts w:hint="eastAsia"/>
-        </w:rPr>
-      </w:pPr>
+        <w:t>Movies Project RestAPI document</w:t>
+      </w:r>
+    </w:p>
+    <w:p>
       <w:r>
         <w:rPr>
           <w:rFonts w:hint="eastAsia"/>
@@ -66,11 +40,6 @@
       </w:r>
     </w:p>
     <w:p>
-      <w:pPr>
-        <w:rPr>
-          <w:rFonts w:hint="eastAsia"/>
-        </w:rPr>
-      </w:pPr>
       <w:r>
         <w:rPr>
           <w:rFonts w:hint="eastAsia"/>
@@ -86,11 +55,6 @@
       </w:r>
     </w:p>
     <w:p>
-      <w:pPr>
-        <w:rPr>
-          <w:rFonts w:hint="eastAsia"/>
-        </w:rPr>
-      </w:pPr>
       <w:r>
         <w:rPr>
           <w:rFonts w:hint="eastAsia"/>
@@ -106,11 +70,6 @@
       </w:r>
     </w:p>
     <w:p>
-      <w:pPr>
-        <w:rPr>
-          <w:rFonts w:hint="eastAsia"/>
-        </w:rPr>
-      </w:pPr>
       <w:r>
         <w:rPr>
           <w:rFonts w:hint="eastAsia"/>
@@ -128,7 +87,6 @@
     <w:p>
       <w:pPr>
         <w:rPr>
-          <w:rFonts w:hint="eastAsia"/>
           <w:b/>
         </w:rPr>
       </w:pPr>
@@ -321,41 +279,25 @@
         <w:spacing w:after="100" w:afterAutospacing="1" w:line="240" w:lineRule="auto"/>
       </w:pPr>
       <w:r>
-        <w:t>define("DEVICE_IPHONE", "</w:t>
-      </w:r>
-      <w:proofErr w:type="spellStart"/>
-      <w:r>
-        <w:t>iphone</w:t>
-      </w:r>
-      <w:proofErr w:type="spellEnd"/>
-      <w:r>
-        <w:t>");</w:t>
-      </w:r>
-      <w:r>
-        <w:tab/>
-      </w:r>
-      <w:r>
-        <w:rPr>
-          <w:rFonts w:hint="eastAsia"/>
-        </w:rPr>
-        <w:tab/>
-      </w:r>
-      <w:r>
-        <w:t xml:space="preserve">// device type </w:t>
-      </w:r>
-      <w:proofErr w:type="spellStart"/>
-      <w:r>
-        <w:t>iPhone</w:t>
-      </w:r>
-      <w:proofErr w:type="spellEnd"/>
+        <w:t>define("DEVICE_IPHONE", "iphone");</w:t>
+      </w:r>
+      <w:r>
+        <w:tab/>
+      </w:r>
+      <w:r>
+        <w:rPr>
+          <w:rFonts w:hint="eastAsia"/>
+        </w:rPr>
+        <w:tab/>
+      </w:r>
+      <w:r>
+        <w:t>// device type iPhone</w:t>
+      </w:r>
     </w:p>
     <w:p>
       <w:pPr>
         <w:snapToGrid w:val="0"/>
         <w:spacing w:after="100" w:afterAutospacing="1" w:line="240" w:lineRule="auto"/>
-        <w:rPr>
-          <w:rFonts w:hint="eastAsia"/>
-        </w:rPr>
       </w:pPr>
       <w:r>
         <w:t>define("DEVICE_ANDROID", "android");</w:t>
@@ -379,9 +321,6 @@
     <w:p>
       <w:pPr>
         <w:pStyle w:val="Heading1"/>
-        <w:rPr>
-          <w:rFonts w:hint="eastAsia"/>
-        </w:rPr>
       </w:pPr>
       <w:r>
         <w:rPr>
@@ -399,7 +338,6 @@
     <w:p>
       <w:pPr>
         <w:rPr>
-          <w:rFonts w:hint="eastAsia"/>
           <w:b/>
         </w:rPr>
       </w:pPr>
@@ -412,11 +350,6 @@
       </w:r>
     </w:p>
     <w:p>
-      <w:pPr>
-        <w:rPr>
-          <w:rFonts w:hint="eastAsia"/>
-        </w:rPr>
-      </w:pPr>
       <w:r>
         <w:t>http://192.168.1.252:8894/process/getcountry</w:t>
       </w:r>
@@ -424,7 +357,6 @@
     <w:p>
       <w:pPr>
         <w:rPr>
-          <w:rFonts w:hint="eastAsia"/>
           <w:b/>
         </w:rPr>
       </w:pPr>
@@ -439,45 +371,23 @@
     <w:p>
       <w:pPr>
         <w:rPr>
-          <w:rFonts w:hint="eastAsia"/>
-          <w:color w:val="000000"/>
-          <w:sz w:val="16"/>
-          <w:szCs w:val="16"/>
-        </w:rPr>
-      </w:pPr>
-      <w:r>
-        <w:rPr>
-          <w:color w:val="000000"/>
-          <w:sz w:val="16"/>
-          <w:szCs w:val="16"/>
-        </w:rPr>
-        <w:t>{"retcode":"200","content":[{"id":1,"name":"English","desc":"","pid":0,"created_at":"2016-05-31 18:38:05"},{"id":2,"name":"Arabic","desc":"","pid":0,"created_at":"2016-05-31 18:36:46"},{"id":3,"name":"Kurdish","desc":"","pid":0,"created_at":"2016-05-31 18:37:04"},{"id":4,"name":"Persian","desc":"","pid":0,"created_at":"2016-05-31 18:37:12"},{"id":5,"name":"German","desc":"","pid":0,"created_at":"2016-05-31 18:37:42"},{"id":6,"name":"Franch","desc":"","pid":0,"created_at":"2016-05-31 18:37:54"}],"</w:t>
-      </w:r>
-      <w:proofErr w:type="spellStart"/>
-      <w:r>
-        <w:rPr>
-          <w:color w:val="000000"/>
-          <w:sz w:val="16"/>
-          <w:szCs w:val="16"/>
-        </w:rPr>
-        <w:t>error_msg</w:t>
-      </w:r>
-      <w:proofErr w:type="spellEnd"/>
-      <w:r>
-        <w:rPr>
-          <w:color w:val="000000"/>
-          <w:sz w:val="16"/>
-          <w:szCs w:val="16"/>
-        </w:rPr>
-        <w:t>":""}</w:t>
+          <w:color w:val="000000"/>
+          <w:sz w:val="16"/>
+          <w:szCs w:val="16"/>
+        </w:rPr>
+      </w:pPr>
+      <w:r>
+        <w:rPr>
+          <w:color w:val="000000"/>
+          <w:sz w:val="16"/>
+          <w:szCs w:val="16"/>
+        </w:rPr>
+        <w:t>{"retcode":"200","content":[{"id":1,"name":"English","desc":"","pid":0,"created_at":"2016-05-31 18:38:05"},{"id":2,"name":"Arabic","desc":"","pid":0,"created_at":"2016-05-31 18:36:46"},{"id":3,"name":"Kurdish","desc":"","pid":0,"created_at":"2016-05-31 18:37:04"},{"id":4,"name":"Persian","desc":"","pid":0,"created_at":"2016-05-31 18:37:12"},{"id":5,"name":"German","desc":"","pid":0,"created_at":"2016-05-31 18:37:42"},{"id":6,"name":"Franch","desc":"","pid":0,"created_at":"2016-05-31 18:37:54"}],"error_msg":""}</w:t>
       </w:r>
     </w:p>
     <w:p>
       <w:pPr>
         <w:pStyle w:val="Heading1"/>
-        <w:rPr>
-          <w:rFonts w:hint="eastAsia"/>
-        </w:rPr>
       </w:pPr>
       <w:r>
         <w:rPr>
@@ -490,7 +400,6 @@
     <w:p>
       <w:pPr>
         <w:rPr>
-          <w:rFonts w:hint="eastAsia"/>
           <w:b/>
           <w:color w:val="000000"/>
           <w:sz w:val="16"/>
@@ -511,7 +420,6 @@
     <w:p>
       <w:pPr>
         <w:rPr>
-          <w:rFonts w:hint="eastAsia"/>
           <w:color w:val="000000"/>
           <w:sz w:val="16"/>
           <w:szCs w:val="16"/>
@@ -529,7 +437,6 @@
     <w:p>
       <w:pPr>
         <w:rPr>
-          <w:rFonts w:hint="eastAsia"/>
           <w:b/>
           <w:color w:val="000000"/>
           <w:sz w:val="16"/>
@@ -550,45 +457,23 @@
     <w:p>
       <w:pPr>
         <w:rPr>
-          <w:rFonts w:hint="eastAsia"/>
-          <w:color w:val="000000"/>
-          <w:sz w:val="16"/>
-          <w:szCs w:val="16"/>
-        </w:rPr>
-      </w:pPr>
-      <w:r>
-        <w:rPr>
-          <w:color w:val="000000"/>
-          <w:sz w:val="16"/>
-          <w:szCs w:val="16"/>
-        </w:rPr>
-        <w:t>{"retcode":"200","content":[{"id":1,"name":"Comidy","desc":"","pid":0,"created_at":"2016-05-31 18:35:30"},{"id":2,"name":"Action","desc":"","pid":0,"created_at":"2016-05-31 18:35:48"},{"id":3,"name":"Romantic","desc":"","pid":0,"created_at":"2016-05-31 18:36:05"},{"id":4,"name":"Series","desc":"","pid":0,"created_at":"2016-05-31 18:36:16"}],"</w:t>
-      </w:r>
-      <w:proofErr w:type="spellStart"/>
-      <w:r>
-        <w:rPr>
-          <w:color w:val="000000"/>
-          <w:sz w:val="16"/>
-          <w:szCs w:val="16"/>
-        </w:rPr>
-        <w:t>error_msg</w:t>
-      </w:r>
-      <w:proofErr w:type="spellEnd"/>
-      <w:r>
-        <w:rPr>
-          <w:color w:val="000000"/>
-          <w:sz w:val="16"/>
-          <w:szCs w:val="16"/>
-        </w:rPr>
-        <w:t>":""}</w:t>
+          <w:color w:val="000000"/>
+          <w:sz w:val="16"/>
+          <w:szCs w:val="16"/>
+        </w:rPr>
+      </w:pPr>
+      <w:r>
+        <w:rPr>
+          <w:color w:val="000000"/>
+          <w:sz w:val="16"/>
+          <w:szCs w:val="16"/>
+        </w:rPr>
+        <w:t>{"retcode":"200","content":[{"id":1,"name":"Comidy","desc":"","pid":0,"created_at":"2016-05-31 18:35:30"},{"id":2,"name":"Action","desc":"","pid":0,"created_at":"2016-05-31 18:35:48"},{"id":3,"name":"Romantic","desc":"","pid":0,"created_at":"2016-05-31 18:36:05"},{"id":4,"name":"Series","desc":"","pid":0,"created_at":"2016-05-31 18:36:16"}],"error_msg":""}</w:t>
       </w:r>
     </w:p>
     <w:p>
       <w:pPr>
         <w:pStyle w:val="Heading1"/>
-        <w:rPr>
-          <w:rFonts w:hint="eastAsia"/>
-        </w:rPr>
       </w:pPr>
       <w:r>
         <w:rPr>
@@ -600,7 +485,6 @@
     <w:p>
       <w:pPr>
         <w:rPr>
-          <w:rFonts w:hint="eastAsia"/>
           <w:b/>
           <w:sz w:val="16"/>
           <w:szCs w:val="16"/>
@@ -619,23 +503,22 @@
     <w:p>
       <w:pPr>
         <w:rPr>
-          <w:rFonts w:hint="eastAsia"/>
-          <w:sz w:val="16"/>
-          <w:szCs w:val="16"/>
-        </w:rPr>
-      </w:pPr>
-      <w:r>
-        <w:rPr>
-          <w:sz w:val="16"/>
-          <w:szCs w:val="16"/>
-        </w:rPr>
-        <w:t>http://192.168.1.252:8894/process/getmovies?catid=0&amp;cid=0&amp;offset=1&amp;limit=10</w:t>
-      </w:r>
-    </w:p>
-    <w:p>
-      <w:pPr>
-        <w:rPr>
-          <w:rFonts w:hint="eastAsia"/>
+          <w:rFonts w:eastAsia="Malgun Gothic" w:hint="eastAsia"/>
+          <w:sz w:val="16"/>
+          <w:szCs w:val="16"/>
+        </w:rPr>
+      </w:pPr>
+      <w:r>
+        <w:rPr>
+          <w:sz w:val="16"/>
+          <w:szCs w:val="16"/>
+        </w:rPr>
+        <w:t>http://192.168.1.252:8894/process/getmovies?catid=0&amp;cid=0&amp;offset=1&amp;limit=10&amp;searchtext=0</w:t>
+      </w:r>
+    </w:p>
+    <w:p>
+      <w:pPr>
+        <w:rPr>
           <w:b/>
           <w:sz w:val="16"/>
           <w:szCs w:val="16"/>
@@ -654,7 +537,6 @@
     <w:p>
       <w:pPr>
         <w:rPr>
-          <w:rFonts w:hint="eastAsia"/>
           <w:b/>
           <w:sz w:val="16"/>
           <w:szCs w:val="16"/>
@@ -673,61 +555,23 @@
     <w:p>
       <w:pPr>
         <w:rPr>
-          <w:rFonts w:hint="eastAsia"/>
-          <w:color w:val="000000"/>
-          <w:sz w:val="16"/>
-          <w:szCs w:val="16"/>
-        </w:rPr>
-      </w:pPr>
-      <w:r>
-        <w:rPr>
-          <w:color w:val="000000"/>
-          <w:sz w:val="16"/>
-          <w:szCs w:val="16"/>
-        </w:rPr>
-        <w:t>{"</w:t>
-      </w:r>
-      <w:proofErr w:type="spellStart"/>
-      <w:r>
-        <w:rPr>
-          <w:color w:val="000000"/>
-          <w:sz w:val="16"/>
-          <w:szCs w:val="16"/>
-        </w:rPr>
-        <w:t>retcode</w:t>
-      </w:r>
-      <w:proofErr w:type="spellEnd"/>
-      <w:r>
-        <w:rPr>
-          <w:color w:val="000000"/>
-          <w:sz w:val="16"/>
-          <w:szCs w:val="16"/>
-        </w:rPr>
-        <w:t>":"100","content":"","</w:t>
-      </w:r>
-      <w:proofErr w:type="spellStart"/>
-      <w:r>
-        <w:rPr>
-          <w:color w:val="000000"/>
-          <w:sz w:val="16"/>
-          <w:szCs w:val="16"/>
-        </w:rPr>
-        <w:t>error_msg</w:t>
-      </w:r>
-      <w:proofErr w:type="spellEnd"/>
-      <w:r>
-        <w:rPr>
-          <w:color w:val="000000"/>
-          <w:sz w:val="16"/>
-          <w:szCs w:val="16"/>
-        </w:rPr>
-        <w:t>":"Parameter is missing"}</w:t>
-      </w:r>
-    </w:p>
-    <w:p>
-      <w:pPr>
-        <w:rPr>
-          <w:rFonts w:hint="eastAsia"/>
+          <w:color w:val="000000"/>
+          <w:sz w:val="16"/>
+          <w:szCs w:val="16"/>
+        </w:rPr>
+      </w:pPr>
+      <w:r>
+        <w:rPr>
+          <w:color w:val="000000"/>
+          <w:sz w:val="16"/>
+          <w:szCs w:val="16"/>
+        </w:rPr>
+        <w:t>{"retcode":"100","content":"","error_msg":"Parameter is missing"}</w:t>
+      </w:r>
+    </w:p>
+    <w:p>
+      <w:pPr>
+        <w:rPr>
           <w:b/>
           <w:color w:val="000000"/>
           <w:sz w:val="16"/>
@@ -748,45 +592,23 @@
     <w:p>
       <w:pPr>
         <w:rPr>
-          <w:rFonts w:hint="eastAsia"/>
-          <w:color w:val="000000"/>
-          <w:sz w:val="16"/>
-          <w:szCs w:val="16"/>
-        </w:rPr>
-      </w:pPr>
-      <w:r>
-        <w:rPr>
-          <w:color w:val="000000"/>
-          <w:sz w:val="16"/>
-          <w:szCs w:val="16"/>
-        </w:rPr>
-        <w:t>{"retcode":"200","content":[{"id":17,"catid":2,"cid":2,"name":"android developer","desc":"android","path":"https:\/\/www.youtube.com\/watch?v=QAbQgLGKd3Y","thumb":"\/uploads\/1464700603.jpeg","status":1,"created_at":"2016-05-31 21:19:37"},{"id":18,"catid":2,"cid":2,"name":"test movie 1","desc":"test","path":"https:\/\/www.youtube.com\/watch?v=Z149x12sXsw","thumb":"\/uploads\/1464700621.jpg","status":1,"created_at":"2016-05-31 21:19:11"}],"</w:t>
-      </w:r>
-      <w:proofErr w:type="spellStart"/>
-      <w:r>
-        <w:rPr>
-          <w:color w:val="000000"/>
-          <w:sz w:val="16"/>
-          <w:szCs w:val="16"/>
-        </w:rPr>
-        <w:t>error_msg</w:t>
-      </w:r>
-      <w:proofErr w:type="spellEnd"/>
-      <w:r>
-        <w:rPr>
-          <w:color w:val="000000"/>
-          <w:sz w:val="16"/>
-          <w:szCs w:val="16"/>
-        </w:rPr>
-        <w:t>":""}</w:t>
+          <w:color w:val="000000"/>
+          <w:sz w:val="16"/>
+          <w:szCs w:val="16"/>
+        </w:rPr>
+      </w:pPr>
+      <w:r>
+        <w:rPr>
+          <w:color w:val="000000"/>
+          <w:sz w:val="16"/>
+          <w:szCs w:val="16"/>
+        </w:rPr>
+        <w:t>{"retcode":"200","content":[{"id":17,"catid":2,"cid":2,"name":"android developer","desc":"android","path":"https:\/\/www.youtube.com\/watch?v=QAbQgLGKd3Y","thumb":"\/uploads\/1464700603.jpeg","status":1,"created_at":"2016-05-31 21:19:37"},{"id":18,"catid":2,"cid":2,"name":"test movie 1","desc":"test","path":"https:\/\/www.youtube.com\/watch?v=Z149x12sXsw","thumb":"\/uploads\/1464700621.jpg","status":1,"created_at":"2016-05-31 21:19:11"}],"error_msg":""}</w:t>
       </w:r>
     </w:p>
     <w:p>
       <w:pPr>
         <w:pStyle w:val="Heading1"/>
-        <w:rPr>
-          <w:rFonts w:hint="eastAsia"/>
-        </w:rPr>
       </w:pPr>
       <w:r>
         <w:rPr>
@@ -804,21 +626,7 @@
         <w:rPr>
           <w:rFonts w:hint="eastAsia"/>
         </w:rPr>
-        <w:t xml:space="preserve">Check device on </w:t>
-      </w:r>
-      <w:proofErr w:type="spellStart"/>
-      <w:r>
-        <w:rPr>
-          <w:rFonts w:hint="eastAsia"/>
-        </w:rPr>
-        <w:t>mac</w:t>
-      </w:r>
-      <w:proofErr w:type="spellEnd"/>
-      <w:r>
-        <w:rPr>
-          <w:rFonts w:hint="eastAsia"/>
-        </w:rPr>
-        <w:t xml:space="preserve"> address and serial no</w:t>
+        <w:t>Check device on mac address and serial no</w:t>
       </w:r>
       <w:r>
         <w:rPr>
@@ -830,7 +638,6 @@
     <w:p>
       <w:pPr>
         <w:rPr>
-          <w:rFonts w:hint="eastAsia"/>
           <w:b/>
           <w:color w:val="000000"/>
           <w:sz w:val="16"/>
@@ -851,7 +658,6 @@
     <w:p>
       <w:pPr>
         <w:rPr>
-          <w:rFonts w:hint="eastAsia"/>
           <w:color w:val="000000"/>
           <w:sz w:val="16"/>
           <w:szCs w:val="16"/>
@@ -869,7 +675,6 @@
     <w:p>
       <w:pPr>
         <w:rPr>
-          <w:rFonts w:hint="eastAsia"/>
           <w:b/>
           <w:color w:val="000000"/>
           <w:sz w:val="16"/>
@@ -900,7 +705,6 @@
     <w:p>
       <w:pPr>
         <w:rPr>
-          <w:rFonts w:hint="eastAsia"/>
           <w:b/>
           <w:color w:val="000000"/>
           <w:sz w:val="16"/>
@@ -921,37 +725,18 @@
     <w:p>
       <w:pPr>
         <w:rPr>
-          <w:rFonts w:hint="eastAsia"/>
-          <w:color w:val="000000"/>
-          <w:sz w:val="16"/>
-          <w:szCs w:val="16"/>
-        </w:rPr>
-      </w:pPr>
-      <w:r>
-        <w:rPr>
-          <w:color w:val="000000"/>
-          <w:sz w:val="16"/>
-          <w:szCs w:val="16"/>
-        </w:rPr>
-        <w:t>{"</w:t>
-      </w:r>
-      <w:proofErr w:type="spellStart"/>
-      <w:r>
-        <w:rPr>
-          <w:color w:val="000000"/>
-          <w:sz w:val="16"/>
-          <w:szCs w:val="16"/>
-        </w:rPr>
-        <w:t>retcode</w:t>
-      </w:r>
-      <w:proofErr w:type="spellEnd"/>
-      <w:r>
-        <w:rPr>
-          <w:color w:val="000000"/>
-          <w:sz w:val="16"/>
-          <w:szCs w:val="16"/>
-        </w:rPr>
-        <w:t>":"200","content":1,"error_msg":""}</w:t>
+          <w:color w:val="000000"/>
+          <w:sz w:val="16"/>
+          <w:szCs w:val="16"/>
+        </w:rPr>
+      </w:pPr>
+      <w:r>
+        <w:rPr>
+          <w:color w:val="000000"/>
+          <w:sz w:val="16"/>
+          <w:szCs w:val="16"/>
+        </w:rPr>
+        <w:t>{"retcode":"200","content":1,"error_msg":""}</w:t>
       </w:r>
     </w:p>
     <w:p>
@@ -1198,6 +983,36 @@
       <w:color w:val="365F91" w:themeColor="accent1" w:themeShade="BF"/>
       <w:sz w:val="28"/>
       <w:szCs w:val="28"/>
+    </w:rPr>
+  </w:style>
+  <w:style w:type="paragraph" w:styleId="DocumentMap">
+    <w:name w:val="Document Map"/>
+    <w:basedOn w:val="Normal"/>
+    <w:link w:val="DocumentMapChar"/>
+    <w:uiPriority w:val="99"/>
+    <w:semiHidden/>
+    <w:unhideWhenUsed/>
+    <w:rsid w:val="00A6024C"/>
+    <w:pPr>
+      <w:spacing w:after="0" w:line="240" w:lineRule="auto"/>
+    </w:pPr>
+    <w:rPr>
+      <w:rFonts w:ascii="Tahoma" w:hAnsi="Tahoma" w:cs="Tahoma"/>
+      <w:sz w:val="16"/>
+      <w:szCs w:val="16"/>
+    </w:rPr>
+  </w:style>
+  <w:style w:type="character" w:customStyle="1" w:styleId="DocumentMapChar">
+    <w:name w:val="Document Map Char"/>
+    <w:basedOn w:val="DefaultParagraphFont"/>
+    <w:link w:val="DocumentMap"/>
+    <w:uiPriority w:val="99"/>
+    <w:semiHidden/>
+    <w:rsid w:val="00A6024C"/>
+    <w:rPr>
+      <w:rFonts w:ascii="Tahoma" w:hAnsi="Tahoma" w:cs="Tahoma"/>
+      <w:sz w:val="16"/>
+      <w:szCs w:val="16"/>
     </w:rPr>
   </w:style>
 </w:styles>

</xml_diff>